<commit_message>
Added an advantage about buzzers and message size
Use 4wc if changing logic to not display the answer.
</commit_message>
<xml_diff>
--- a/Doc_Folder/CSCI_466_Project-3_Logic Testing_v4.docx
+++ b/Doc_Folder/CSCI_466_Project-3_Logic Testing_v4.docx
@@ -53,15 +53,7 @@
         <w:t>asynchronously</w:t>
       </w:r>
       <w:r>
-        <w:t xml:space="preserve">.  One thread consistently sends out messages held in its send queue, while the other thread receives data and makes use of the observer pattern to notify games when new data has been received. The server consists of six commands, five are push and one is a pull. The commands that will be broadcasted to clients consist of sending the question, finding who pressed the buzzer, allowing a user to attempt an answer, notifying </w:t>
-      </w:r>
-      <w:proofErr w:type="gramStart"/>
-      <w:r>
-        <w:t>the</w:t>
-      </w:r>
-      <w:proofErr w:type="gramEnd"/>
-      <w:r>
-        <w:t xml:space="preserve"> user the points they earned with 0 points meaning an incorrect answer, and start/unfreeze screen. The only pull command is the buzzer which is sent from the client as soon as they want to answer. To guarantee that all clients have received information commands are rebroadcast after a set period of time until all users acknowledge they have the data up to a set retry amount.</w:t>
+        <w:t>.  One thread consistently sends out messages held in its send queue, while the other thread receives data and makes use of the observer pattern to notify games when new data has been received. The server consists of six commands, five are push and one is a pull. The commands that will be broadcasted to clients consist of sending the question, finding who pressed the buzzer, allowing a user to attempt an answer, notifying the user the points they earned with 0 points meaning an incorrect answer, and start/unfreeze screen. The only pull command is the buzzer which is sent from the client as soon as they want to answer. To guarantee that all clients have received information commands are rebroadcast after a set period of time until all users acknowledge they have the data up to a set retry amount.</w:t>
       </w:r>
     </w:p>
     <w:p/>
@@ -423,27 +415,14 @@
       <w:r>
         <w:t xml:space="preserve">Figure </w:t>
       </w:r>
-      <w:r>
-        <w:fldChar w:fldCharType="begin"/>
-      </w:r>
-      <w:r>
-        <w:instrText xml:space="preserve"> SEQ Figure \* ARABIC </w:instrText>
-      </w:r>
-      <w:r>
-        <w:fldChar w:fldCharType="separate"/>
-      </w:r>
-      <w:r>
-        <w:rPr>
-          <w:noProof/>
-        </w:rPr>
-        <w:t>1</w:t>
-      </w:r>
-      <w:r>
-        <w:rPr>
-          <w:noProof/>
-        </w:rPr>
-        <w:fldChar w:fldCharType="end"/>
-      </w:r>
+      <w:fldSimple w:instr=" SEQ Figure \* ARABIC ">
+        <w:r>
+          <w:rPr>
+            <w:noProof/>
+          </w:rPr>
+          <w:t>1</w:t>
+        </w:r>
+      </w:fldSimple>
       <w:r>
         <w:t>.</w:t>
       </w:r>
@@ -521,27 +500,14 @@
       <w:r>
         <w:t xml:space="preserve">Figure </w:t>
       </w:r>
-      <w:r>
-        <w:fldChar w:fldCharType="begin"/>
-      </w:r>
-      <w:r>
-        <w:instrText xml:space="preserve"> SEQ Figure \* ARABIC </w:instrText>
-      </w:r>
-      <w:r>
-        <w:fldChar w:fldCharType="separate"/>
-      </w:r>
-      <w:r>
-        <w:rPr>
-          <w:noProof/>
-        </w:rPr>
-        <w:t>2</w:t>
-      </w:r>
-      <w:r>
-        <w:rPr>
-          <w:noProof/>
-        </w:rPr>
-        <w:fldChar w:fldCharType="end"/>
-      </w:r>
+      <w:fldSimple w:instr=" SEQ Figure \* ARABIC ">
+        <w:r>
+          <w:rPr>
+            <w:noProof/>
+          </w:rPr>
+          <w:t>2</w:t>
+        </w:r>
+      </w:fldSimple>
       <w:r>
         <w:t>.</w:t>
       </w:r>
@@ -572,27 +538,14 @@
       <w:r>
         <w:t xml:space="preserve">Figure </w:t>
       </w:r>
-      <w:r>
-        <w:fldChar w:fldCharType="begin"/>
-      </w:r>
-      <w:r>
-        <w:instrText xml:space="preserve"> SEQ Figure \* ARABIC </w:instrText>
-      </w:r>
-      <w:r>
-        <w:fldChar w:fldCharType="separate"/>
-      </w:r>
-      <w:r>
-        <w:rPr>
-          <w:noProof/>
-        </w:rPr>
-        <w:t>3</w:t>
-      </w:r>
-      <w:r>
-        <w:rPr>
-          <w:noProof/>
-        </w:rPr>
-        <w:fldChar w:fldCharType="end"/>
-      </w:r>
+      <w:fldSimple w:instr=" SEQ Figure \* ARABIC ">
+        <w:r>
+          <w:rPr>
+            <w:noProof/>
+          </w:rPr>
+          <w:t>3</w:t>
+        </w:r>
+      </w:fldSimple>
       <w:r>
         <w:t>.</w:t>
       </w:r>
@@ -681,6 +634,60 @@
       <w:pPr>
         <w:pStyle w:val="ListParagraph"/>
         <w:numPr>
+          <w:ilvl w:val="1"/>
+          <w:numId w:val="1"/>
+        </w:numPr>
+      </w:pPr>
+      <w:bookmarkStart w:id="0" w:name="_GoBack"/>
+      <w:r>
+        <w:t xml:space="preserve">The small </w:t>
+      </w:r>
+      <w:r>
+        <w:t>size of the messages helps</w:t>
+      </w:r>
+      <w:r>
+        <w:t xml:space="preserve"> to insure that delays are minimal.  The largest message is the question message which includes the answers and </w:t>
+      </w:r>
+      <w:proofErr w:type="gramStart"/>
+      <w:r>
+        <w:t>neither the question or</w:t>
+      </w:r>
+      <w:proofErr w:type="gramEnd"/>
+      <w:r>
+        <w:t xml:space="preserve"> the answers will display until all players acknowledge receipt of the question. </w:t>
+      </w:r>
+    </w:p>
+    <w:p>
+      <w:pPr>
+        <w:pStyle w:val="ListParagraph"/>
+        <w:numPr>
+          <w:ilvl w:val="1"/>
+          <w:numId w:val="1"/>
+        </w:numPr>
+      </w:pPr>
+      <w:r>
+        <w:t>The buzzer sequence allows for small latencies in the network without affecting the game play.  When the server receives a buzzer signal, it will send out a lockout command to all the workstations.  The server then queries all workstations to send their buzzer information.  Each workstation that was able to hit the buzzer before receiving the lockout command will</w:t>
+      </w:r>
+      <w:r>
+        <w:t xml:space="preserve"> respond with its information.  Since each workstation is using </w:t>
+      </w:r>
+      <w:proofErr w:type="gramStart"/>
+      <w:r>
+        <w:t>their own</w:t>
+      </w:r>
+      <w:proofErr w:type="gramEnd"/>
+      <w:r>
+        <w:t xml:space="preserve"> clock, the time to buzz in is a relative time from when the question was displayed until the buzzer was pushed.  This means that as long as network latencies do not prevent someone from buzzing in befor</w:t>
+      </w:r>
+      <w:r>
+        <w:t xml:space="preserve">e the lockout command is received, all who buzzed in will be judged on the elapsed time and not on which signal initially reached the server.  </w:t>
+      </w:r>
+    </w:p>
+    <w:bookmarkEnd w:id="0"/>
+    <w:p>
+      <w:pPr>
+        <w:pStyle w:val="ListParagraph"/>
+        <w:numPr>
           <w:ilvl w:val="0"/>
           <w:numId w:val="1"/>
         </w:numPr>
@@ -736,8 +743,6 @@
       <w:r>
         <w:t xml:space="preserve">answers are only displayed after one of the players buzzes in.  The time that each player takes to answer is determined by the player’s individual workstation clock so even a small latency will not give one player an advantage over another player.  </w:t>
       </w:r>
-      <w:bookmarkStart w:id="0" w:name="_GoBack"/>
-      <w:bookmarkEnd w:id="0"/>
     </w:p>
     <w:p/>
     <w:p>
@@ -800,7 +805,11 @@
         <w:t xml:space="preserve">using UDP </w:t>
       </w:r>
       <w:r>
-        <w:t>can function to preserve the game rules even with a large scale number of users. With multicasting, each constant workstation can simultaneously be given messages containing any of the necessary information for gameplay.</w:t>
+        <w:t xml:space="preserve">can function to preserve the game rules even </w:t>
+      </w:r>
+      <w:r>
+        <w:lastRenderedPageBreak/>
+        <w:t>with a large scale number of users. With multicasting, each constant workstation can simultaneously be given messages containing any of the necessary information for gameplay.</w:t>
       </w:r>
     </w:p>
     <w:p/>
@@ -2011,7 +2020,7 @@
 </file>
 
 <file path=customXml/itemProps1.xml><?xml version="1.0" encoding="utf-8"?>
-<ds:datastoreItem xmlns:ds="http://schemas.openxmlformats.org/officeDocument/2006/customXml" ds:itemID="{C9F351AE-307F-4357-888F-5AAFFF210E45}">
+<ds:datastoreItem xmlns:ds="http://schemas.openxmlformats.org/officeDocument/2006/customXml" ds:itemID="{3FF9CB87-4A97-490F-A822-0D2544389CB9}">
   <ds:schemaRefs>
     <ds:schemaRef ds:uri="http://schemas.openxmlformats.org/officeDocument/2006/bibliography"/>
   </ds:schemaRefs>

</xml_diff>